<commit_message>
Push AG Proposal Comments
Push AG Proposal Comments
</commit_message>
<xml_diff>
--- a/5_Final_Project/1_Proposal/Project proposal.docx
+++ b/5_Final_Project/1_Proposal/Project proposal.docx
@@ -201,7 +201,31 @@
           <w:sz w:val="24"/>
           <w:szCs w:val="24"/>
         </w:rPr>
-        <w:t xml:space="preserve">will focus on analyzing gentrification at the census tract level in the city of Chicago and its impact on community typologies. The research will analyze the relationship between citizenship and displacement in gentrifying neighborhoods across the city of Chicago. This research will be presented to public policy advocates and public housing advocates in the hopes to increase accessibility to affordable housing to non-citizens in the city of Chicago, specifically Latinos. </w:t>
+        <w:t xml:space="preserve">will focus on analyzing gentrification at the census tract level in the city of Chicago and </w:t>
+      </w:r>
+      <w:commentRangeStart w:id="0"/>
+      <w:r>
+        <w:rPr>
+          <w:rFonts w:ascii="Times New Roman" w:hAnsi="Times New Roman" w:cs="Times New Roman"/>
+          <w:sz w:val="24"/>
+          <w:szCs w:val="24"/>
+        </w:rPr>
+        <w:t>its impact on community typologies</w:t>
+      </w:r>
+      <w:commentRangeEnd w:id="0"/>
+      <w:r>
+        <w:rPr>
+          <w:rStyle w:val="CommentReference"/>
+        </w:rPr>
+        <w:commentReference w:id="0"/>
+      </w:r>
+      <w:r>
+        <w:rPr>
+          <w:rFonts w:ascii="Times New Roman" w:hAnsi="Times New Roman" w:cs="Times New Roman"/>
+          <w:sz w:val="24"/>
+          <w:szCs w:val="24"/>
+        </w:rPr>
+        <w:t xml:space="preserve">. The research will analyze the relationship between citizenship and displacement in gentrifying neighborhoods across the city of Chicago. This research will be presented to public policy advocates and public housing advocates in the hopes to increase accessibility to affordable housing to non-citizens in the city of Chicago, specifically Latinos. </w:t>
       </w:r>
     </w:p>
     <w:p>
@@ -235,7 +259,31 @@
           <w:sz w:val="24"/>
           <w:szCs w:val="24"/>
         </w:rPr>
-        <w:t>Is there a relationship between citizenship and displacement in gentrifying neighborhoods?</w:t>
+        <w:t xml:space="preserve">Is there a relationship between </w:t>
+      </w:r>
+      <w:commentRangeStart w:id="1"/>
+      <w:r>
+        <w:rPr>
+          <w:rFonts w:ascii="Times New Roman" w:hAnsi="Times New Roman" w:cs="Times New Roman"/>
+          <w:sz w:val="24"/>
+          <w:szCs w:val="24"/>
+        </w:rPr>
+        <w:t>citizenship and displacement in gentrifying neighborhoods</w:t>
+      </w:r>
+      <w:commentRangeEnd w:id="1"/>
+      <w:r>
+        <w:rPr>
+          <w:rStyle w:val="CommentReference"/>
+        </w:rPr>
+        <w:commentReference w:id="1"/>
+      </w:r>
+      <w:r>
+        <w:rPr>
+          <w:rFonts w:ascii="Times New Roman" w:hAnsi="Times New Roman" w:cs="Times New Roman"/>
+          <w:sz w:val="24"/>
+          <w:szCs w:val="24"/>
+        </w:rPr>
+        <w:t>?</w:t>
       </w:r>
     </w:p>
     <w:p>
@@ -438,23 +486,13 @@
           <w:szCs w:val="24"/>
         </w:rPr>
       </w:pPr>
-      <w:proofErr w:type="gramStart"/>
-      <w:r>
-        <w:rPr>
-          <w:rFonts w:ascii="Times New Roman" w:hAnsi="Times New Roman" w:cs="Times New Roman"/>
-          <w:sz w:val="24"/>
-          <w:szCs w:val="24"/>
-        </w:rPr>
-        <w:t>It's</w:t>
-      </w:r>
-      <w:proofErr w:type="gramEnd"/>
-      <w:r>
-        <w:rPr>
-          <w:rFonts w:ascii="Times New Roman" w:hAnsi="Times New Roman" w:cs="Times New Roman"/>
-          <w:sz w:val="24"/>
-          <w:szCs w:val="24"/>
-        </w:rPr>
-        <w:t xml:space="preserve"> not a self-segregation or affordability issue, it’s a policy issues because cities have the power to intervene and mitigate the consequences of displacement</w:t>
+      <w:r>
+        <w:rPr>
+          <w:rFonts w:ascii="Times New Roman" w:hAnsi="Times New Roman" w:cs="Times New Roman"/>
+          <w:sz w:val="24"/>
+          <w:szCs w:val="24"/>
+        </w:rPr>
+        <w:t>It's not a self-segregation or affordability issue, it’s a policy issues because cities have the power to intervene and mitigate the consequences of displacement</w:t>
       </w:r>
     </w:p>
     <w:p>
@@ -512,6 +550,7 @@
           <w:szCs w:val="24"/>
         </w:rPr>
       </w:pPr>
+      <w:commentRangeStart w:id="2"/>
       <w:r>
         <w:rPr>
           <w:rFonts w:ascii="Times New Roman" w:hAnsi="Times New Roman" w:cs="Times New Roman"/>
@@ -527,7 +566,23 @@
           <w:sz w:val="24"/>
           <w:szCs w:val="24"/>
         </w:rPr>
-        <w:t>: Chicago Community areas</w:t>
+        <w:t xml:space="preserve">: </w:t>
+      </w:r>
+      <w:commentRangeStart w:id="3"/>
+      <w:r>
+        <w:rPr>
+          <w:rFonts w:ascii="Times New Roman" w:hAnsi="Times New Roman" w:cs="Times New Roman"/>
+          <w:sz w:val="24"/>
+          <w:szCs w:val="24"/>
+        </w:rPr>
+        <w:t>Chicago Community areas</w:t>
+      </w:r>
+      <w:commentRangeEnd w:id="3"/>
+      <w:r>
+        <w:rPr>
+          <w:rStyle w:val="CommentReference"/>
+        </w:rPr>
+        <w:commentReference w:id="3"/>
       </w:r>
     </w:p>
     <w:p>
@@ -561,15 +616,33 @@
           <w:sz w:val="24"/>
           <w:szCs w:val="24"/>
         </w:rPr>
-        <w:t>(based on Vorhees Index of Neighborhood change)</w:t>
-      </w:r>
-      <w:r>
-        <w:rPr>
-          <w:rFonts w:ascii="Times New Roman" w:hAnsi="Times New Roman" w:cs="Times New Roman"/>
-          <w:sz w:val="24"/>
-          <w:szCs w:val="24"/>
-        </w:rPr>
-        <w:t xml:space="preserve">population, </w:t>
+        <w:t xml:space="preserve">(based on Vorhees Index of Neighborhood </w:t>
+      </w:r>
+      <w:proofErr w:type="gramStart"/>
+      <w:r>
+        <w:rPr>
+          <w:rFonts w:ascii="Times New Roman" w:hAnsi="Times New Roman" w:cs="Times New Roman"/>
+          <w:sz w:val="24"/>
+          <w:szCs w:val="24"/>
+        </w:rPr>
+        <w:t>change)</w:t>
+      </w:r>
+      <w:r>
+        <w:rPr>
+          <w:rFonts w:ascii="Times New Roman" w:hAnsi="Times New Roman" w:cs="Times New Roman"/>
+          <w:sz w:val="24"/>
+          <w:szCs w:val="24"/>
+        </w:rPr>
+        <w:t>population</w:t>
+      </w:r>
+      <w:proofErr w:type="gramEnd"/>
+      <w:r>
+        <w:rPr>
+          <w:rFonts w:ascii="Times New Roman" w:hAnsi="Times New Roman" w:cs="Times New Roman"/>
+          <w:sz w:val="24"/>
+          <w:szCs w:val="24"/>
+        </w:rPr>
+        <w:t xml:space="preserve">, </w:t>
       </w:r>
       <w:r>
         <w:rPr>
@@ -602,6 +675,13 @@
           <w:szCs w:val="24"/>
         </w:rPr>
         <w:t>, citizenships *</w:t>
+      </w:r>
+      <w:commentRangeEnd w:id="2"/>
+      <w:r>
+        <w:rPr>
+          <w:rStyle w:val="CommentReference"/>
+        </w:rPr>
+        <w:commentReference w:id="2"/>
       </w:r>
     </w:p>
     <w:p>
@@ -721,6 +801,7 @@
           <w:szCs w:val="24"/>
         </w:rPr>
       </w:pPr>
+      <w:commentRangeStart w:id="4"/>
       <w:r>
         <w:rPr>
           <w:rFonts w:ascii="Times New Roman" w:hAnsi="Times New Roman" w:cs="Times New Roman"/>
@@ -728,6 +809,13 @@
           <w:szCs w:val="24"/>
         </w:rPr>
         <w:t>2016 5-year ACS (2014-2018)</w:t>
+      </w:r>
+      <w:commentRangeEnd w:id="4"/>
+      <w:r>
+        <w:rPr>
+          <w:rStyle w:val="CommentReference"/>
+        </w:rPr>
+        <w:commentReference w:id="4"/>
       </w:r>
     </w:p>
     <w:p>
@@ -848,7 +936,23 @@
           <w:sz w:val="24"/>
           <w:szCs w:val="24"/>
         </w:rPr>
-        <w:t xml:space="preserve">Use R Studio to collect and analyze data. Using the census data, I will garner the percentages to determine change between the two indicated census periods. From these percentages I will compose a composite score that will indicate if the neighborhood is gentrifying, declining, or has experienced little to no change. Using citizenship rates from Chicago community areas I will conduct a regression analysis to determine whether neighborhoods with high rates of non-citizens are more likely to experience gentrification. </w:t>
+        <w:t xml:space="preserve">Use R Studio to collect and analyze data. Using the census data, I will garner the percentages to determine change between the two indicated census periods. </w:t>
+      </w:r>
+      <w:commentRangeStart w:id="5"/>
+      <w:r>
+        <w:rPr>
+          <w:rFonts w:ascii="Times New Roman" w:hAnsi="Times New Roman" w:cs="Times New Roman"/>
+          <w:sz w:val="24"/>
+          <w:szCs w:val="24"/>
+        </w:rPr>
+        <w:t xml:space="preserve">From these percentages I will compose a composite score that will indicate if the neighborhood is gentrifying, declining, or has experienced little to no change. Using citizenship rates from Chicago community areas I will conduct a regression analysis to determine whether neighborhoods with high rates of non-citizens are more likely to experience gentrification. </w:t>
+      </w:r>
+      <w:commentRangeEnd w:id="5"/>
+      <w:r>
+        <w:rPr>
+          <w:rStyle w:val="CommentReference"/>
+        </w:rPr>
+        <w:commentReference w:id="5"/>
       </w:r>
     </w:p>
     <w:p>
@@ -916,7 +1020,23 @@
           <w:sz w:val="24"/>
           <w:szCs w:val="24"/>
         </w:rPr>
-        <w:t xml:space="preserve">Regression analysis to determine the relationship between citizenship and gentrification vulnerability </w:t>
+        <w:t xml:space="preserve">Regression analysis to determine the relationship between citizenship and </w:t>
+      </w:r>
+      <w:commentRangeStart w:id="6"/>
+      <w:r>
+        <w:rPr>
+          <w:rFonts w:ascii="Times New Roman" w:hAnsi="Times New Roman" w:cs="Times New Roman"/>
+          <w:sz w:val="24"/>
+          <w:szCs w:val="24"/>
+        </w:rPr>
+        <w:t xml:space="preserve">gentrification vulnerability </w:t>
+      </w:r>
+      <w:commentRangeEnd w:id="6"/>
+      <w:r>
+        <w:rPr>
+          <w:rStyle w:val="CommentReference"/>
+        </w:rPr>
+        <w:commentReference w:id="6"/>
       </w:r>
     </w:p>
     <w:p>
@@ -985,7 +1105,23 @@
           <w:sz w:val="24"/>
           <w:szCs w:val="24"/>
         </w:rPr>
-        <w:t xml:space="preserve">. For the purposes of inability to buy homes, non-citizens may be more likely to be renters which will make them more vulnerable to affordability concerns due to rent increases. Considering that renters may be more vulnerable to increasing rent values, they may no longer be able to live in the gentrifying community; thus, being displaced and forced to move into a more affordable community that may not provide an equally adequate social safety net.  </w:t>
+        <w:t xml:space="preserve">. For the purposes of inability to buy homes, non-citizens may be more likely to be renters which will make them more vulnerable to affordability concerns due to rent increases. </w:t>
+      </w:r>
+      <w:commentRangeStart w:id="7"/>
+      <w:r>
+        <w:rPr>
+          <w:rFonts w:ascii="Times New Roman" w:hAnsi="Times New Roman" w:cs="Times New Roman"/>
+          <w:sz w:val="24"/>
+          <w:szCs w:val="24"/>
+        </w:rPr>
+        <w:t xml:space="preserve">Considering that renters may be more vulnerable to increasing rent values, they may no longer be able to live in the gentrifying community; thus, being displaced and forced to move into a more affordable community that may not provide an equally adequate social safety net.  </w:t>
+      </w:r>
+      <w:commentRangeEnd w:id="7"/>
+      <w:r>
+        <w:rPr>
+          <w:rStyle w:val="CommentReference"/>
+        </w:rPr>
+        <w:commentReference w:id="7"/>
       </w:r>
       <w:r>
         <w:rPr>
@@ -1577,6 +1713,239 @@
     </w:sectPr>
   </w:body>
 </w:document>
+</file>
+
+<file path=word/comments.xml><?xml version="1.0" encoding="utf-8"?>
+<w:comments xmlns:wpc="http://schemas.microsoft.com/office/word/2010/wordprocessingCanvas" xmlns:cx="http://schemas.microsoft.com/office/drawing/2014/chartex" xmlns:cx1="http://schemas.microsoft.com/office/drawing/2015/9/8/chartex" xmlns:cx2="http://schemas.microsoft.com/office/drawing/2015/10/21/chartex" xmlns:cx3="http://schemas.microsoft.com/office/drawing/2016/5/9/chartex" xmlns:cx4="http://schemas.microsoft.com/office/drawing/2016/5/10/chartex" xmlns:cx5="http://schemas.microsoft.com/office/drawing/2016/5/11/chartex" xmlns:cx6="http://schemas.microsoft.com/office/drawing/2016/5/12/chartex" xmlns:cx7="http://schemas.microsoft.com/office/drawing/2016/5/13/chartex" xmlns:cx8="http://schemas.microsoft.com/office/drawing/2016/5/14/chartex" xmlns:mc="http://schemas.openxmlformats.org/markup-compatibility/2006" xmlns:aink="http://schemas.microsoft.com/office/drawing/2016/ink" xmlns:am3d="http://schemas.microsoft.com/office/drawing/2017/model3d" xmlns:o="urn:schemas-microsoft-com:office:office" xmlns:r="http://schemas.openxmlformats.org/officeDocument/2006/relationships" xmlns:m="http://schemas.openxmlformats.org/officeDocument/2006/math" xmlns:v="urn:schemas-microsoft-com:vml" xmlns:wp14="http://schemas.microsoft.com/office/word/2010/wordprocessingDrawing" xmlns:wp="http://schemas.openxmlformats.org/drawingml/2006/wordprocessingDrawing" xmlns:w10="urn:schemas-microsoft-com:office:word" xmlns:w="http://schemas.openxmlformats.org/wordprocessingml/2006/main" xmlns:w14="http://schemas.microsoft.com/office/word/2010/wordml" xmlns:w15="http://schemas.microsoft.com/office/word/2012/wordml" xmlns:w16cex="http://schemas.microsoft.com/office/word/2018/wordml/cex" xmlns:w16cid="http://schemas.microsoft.com/office/word/2016/wordml/cid" xmlns:w16="http://schemas.microsoft.com/office/word/2018/wordml" xmlns:w16se="http://schemas.microsoft.com/office/word/2015/wordml/symex" xmlns:wpg="http://schemas.microsoft.com/office/word/2010/wordprocessingGroup" xmlns:wpi="http://schemas.microsoft.com/office/word/2010/wordprocessingInk" xmlns:wne="http://schemas.microsoft.com/office/word/2006/wordml" xmlns:wps="http://schemas.microsoft.com/office/word/2010/wordprocessingShape" mc:Ignorable="w14 w15 w16se w16cid w16 w16cex wp14">
+  <w:comment w:id="0" w:author="Greenlee, Andrew Jordan" w:date="2021-03-22T22:54:00Z" w:initials="GAJ">
+    <w:p>
+      <w:pPr>
+        <w:pStyle w:val="CommentText"/>
+      </w:pPr>
+      <w:r>
+        <w:rPr>
+          <w:rStyle w:val="CommentReference"/>
+        </w:rPr>
+        <w:annotationRef/>
+      </w:r>
+      <w:r>
+        <w:t>Not sure what you mean by this – I’m sure you’ll explain more later, but important issue for the second sentence.</w:t>
+      </w:r>
+    </w:p>
+  </w:comment>
+  <w:comment w:id="1" w:author="Greenlee, Andrew Jordan" w:date="2021-03-22T22:55:00Z" w:initials="GAJ">
+    <w:p>
+      <w:pPr>
+        <w:pStyle w:val="CommentText"/>
+      </w:pPr>
+      <w:r>
+        <w:rPr>
+          <w:rStyle w:val="CommentReference"/>
+        </w:rPr>
+        <w:annotationRef/>
+      </w:r>
+      <w:r>
+        <w:t>A strong question</w:t>
+      </w:r>
+    </w:p>
+  </w:comment>
+  <w:comment w:id="3" w:author="Greenlee, Andrew Jordan" w:date="2021-03-22T22:56:00Z" w:initials="GAJ">
+    <w:p>
+      <w:pPr>
+        <w:pStyle w:val="CommentText"/>
+      </w:pPr>
+      <w:r>
+        <w:rPr>
+          <w:rStyle w:val="CommentReference"/>
+        </w:rPr>
+        <w:annotationRef/>
+      </w:r>
+      <w:r>
+        <w:t xml:space="preserve">Not sure what you mean by this here. Just each community area’s identity? I </w:t>
+      </w:r>
+      <w:proofErr w:type="spellStart"/>
+      <w:r>
+        <w:t>though</w:t>
+      </w:r>
+      <w:proofErr w:type="spellEnd"/>
+      <w:r>
+        <w:t xml:space="preserve"> you were performing your analysis at the tract </w:t>
+      </w:r>
+      <w:proofErr w:type="gramStart"/>
+      <w:r>
+        <w:t>level?</w:t>
+      </w:r>
+      <w:proofErr w:type="gramEnd"/>
+    </w:p>
+  </w:comment>
+  <w:comment w:id="2" w:author="Greenlee, Andrew Jordan" w:date="2021-03-22T23:01:00Z" w:initials="GAJ">
+    <w:p>
+      <w:pPr>
+        <w:pStyle w:val="CommentText"/>
+      </w:pPr>
+      <w:r>
+        <w:rPr>
+          <w:rStyle w:val="CommentReference"/>
+        </w:rPr>
+        <w:annotationRef/>
+      </w:r>
+      <w:r>
+        <w:t xml:space="preserve">I think you have these </w:t>
+      </w:r>
+      <w:proofErr w:type="gramStart"/>
+      <w:r>
+        <w:t>reversed?</w:t>
+      </w:r>
+      <w:proofErr w:type="gramEnd"/>
+      <w:r>
+        <w:t xml:space="preserve"> The dependent variable (y) is the one you are trying to figure out how well it’s predicted by independent variables (x). I suspect you mean here that </w:t>
+      </w:r>
+      <w:r>
+        <w:rPr>
+          <w:i/>
+          <w:iCs/>
+        </w:rPr>
+        <w:t>something</w:t>
+      </w:r>
+      <w:r>
+        <w:t xml:space="preserve"> is predicted by a range of neighborhood change </w:t>
+      </w:r>
+      <w:proofErr w:type="gramStart"/>
+      <w:r>
+        <w:t>variables?</w:t>
+      </w:r>
+      <w:proofErr w:type="gramEnd"/>
+      <w:r>
+        <w:t xml:space="preserve"> What is that something?</w:t>
+      </w:r>
+    </w:p>
+  </w:comment>
+  <w:comment w:id="4" w:author="Greenlee, Andrew Jordan" w:date="2021-03-22T22:57:00Z" w:initials="GAJ">
+    <w:p>
+      <w:pPr>
+        <w:pStyle w:val="CommentText"/>
+      </w:pPr>
+      <w:r>
+        <w:rPr>
+          <w:rStyle w:val="CommentReference"/>
+        </w:rPr>
+        <w:annotationRef/>
+      </w:r>
+      <w:r>
+        <w:t>You can’t use the midpoint to report these data – they represent the characteristics of the entire period – not the midpoint. These are technically 2018 5-year data. Why not use 2019 5-year data to try to capture the furthest future point from the 2000 data?</w:t>
+      </w:r>
+    </w:p>
+  </w:comment>
+  <w:comment w:id="5" w:author="Greenlee, Andrew Jordan" w:date="2021-03-22T23:03:00Z" w:initials="GAJ">
+    <w:p>
+      <w:pPr>
+        <w:pStyle w:val="CommentText"/>
+      </w:pPr>
+      <w:r>
+        <w:rPr>
+          <w:rStyle w:val="CommentReference"/>
+        </w:rPr>
+        <w:annotationRef/>
+      </w:r>
+      <w:r>
+        <w:t>I’m still unclear about your model specification – is it that…</w:t>
+      </w:r>
+    </w:p>
+    <w:p>
+      <w:pPr>
+        <w:pStyle w:val="CommentText"/>
+      </w:pPr>
+      <w:r>
+        <w:t>Citizenship rates are</w:t>
+      </w:r>
+      <w:r>
+        <w:t xml:space="preserve"> predicted by neighborhood </w:t>
+      </w:r>
+      <w:proofErr w:type="gramStart"/>
+      <w:r>
+        <w:t>change</w:t>
+      </w:r>
+      <w:r>
+        <w:t>?</w:t>
+      </w:r>
+      <w:proofErr w:type="gramEnd"/>
+    </w:p>
+  </w:comment>
+  <w:comment w:id="6" w:author="Greenlee, Andrew Jordan" w:date="2021-03-22T23:05:00Z" w:initials="GAJ">
+    <w:p>
+      <w:pPr>
+        <w:pStyle w:val="CommentText"/>
+      </w:pPr>
+      <w:r>
+        <w:rPr>
+          <w:rStyle w:val="CommentReference"/>
+        </w:rPr>
+        <w:annotationRef/>
+      </w:r>
+      <w:r>
+        <w:t>What’s the difference between gentrification and gentrification vulnerability?</w:t>
+      </w:r>
+    </w:p>
+  </w:comment>
+  <w:comment w:id="7" w:author="Greenlee, Andrew Jordan" w:date="2021-03-22T23:05:00Z" w:initials="GAJ">
+    <w:p>
+      <w:pPr>
+        <w:pStyle w:val="CommentText"/>
+      </w:pPr>
+      <w:r>
+        <w:rPr>
+          <w:rStyle w:val="CommentReference"/>
+        </w:rPr>
+        <w:annotationRef/>
+      </w:r>
+      <w:r>
+        <w:t xml:space="preserve">It seems before you get into modeling that you will need to do some description of which tracts (neighborhoods) have high rates of noncitizens present, and how this may relate to other neighborhood sociodemographic </w:t>
+      </w:r>
+      <w:r>
+        <w:t>characteristics?</w:t>
+      </w:r>
+    </w:p>
+  </w:comment>
+</w:comments>
+</file>
+
+<file path=word/commentsExtended.xml><?xml version="1.0" encoding="utf-8"?>
+<w15:commentsEx xmlns:wpc="http://schemas.microsoft.com/office/word/2010/wordprocessingCanvas" xmlns:cx="http://schemas.microsoft.com/office/drawing/2014/chartex" xmlns:cx1="http://schemas.microsoft.com/office/drawing/2015/9/8/chartex" xmlns:cx2="http://schemas.microsoft.com/office/drawing/2015/10/21/chartex" xmlns:cx3="http://schemas.microsoft.com/office/drawing/2016/5/9/chartex" xmlns:cx4="http://schemas.microsoft.com/office/drawing/2016/5/10/chartex" xmlns:cx5="http://schemas.microsoft.com/office/drawing/2016/5/11/chartex" xmlns:cx6="http://schemas.microsoft.com/office/drawing/2016/5/12/chartex" xmlns:cx7="http://schemas.microsoft.com/office/drawing/2016/5/13/chartex" xmlns:cx8="http://schemas.microsoft.com/office/drawing/2016/5/14/chartex" xmlns:mc="http://schemas.openxmlformats.org/markup-compatibility/2006" xmlns:aink="http://schemas.microsoft.com/office/drawing/2016/ink" xmlns:am3d="http://schemas.microsoft.com/office/drawing/2017/model3d" xmlns:o="urn:schemas-microsoft-com:office:office" xmlns:r="http://schemas.openxmlformats.org/officeDocument/2006/relationships" xmlns:m="http://schemas.openxmlformats.org/officeDocument/2006/math" xmlns:v="urn:schemas-microsoft-com:vml" xmlns:wp14="http://schemas.microsoft.com/office/word/2010/wordprocessingDrawing" xmlns:wp="http://schemas.openxmlformats.org/drawingml/2006/wordprocessingDrawing" xmlns:w10="urn:schemas-microsoft-com:office:word" xmlns:w="http://schemas.openxmlformats.org/wordprocessingml/2006/main" xmlns:w14="http://schemas.microsoft.com/office/word/2010/wordml" xmlns:w15="http://schemas.microsoft.com/office/word/2012/wordml" xmlns:w16cex="http://schemas.microsoft.com/office/word/2018/wordml/cex" xmlns:w16cid="http://schemas.microsoft.com/office/word/2016/wordml/cid" xmlns:w16="http://schemas.microsoft.com/office/word/2018/wordml" xmlns:w16se="http://schemas.microsoft.com/office/word/2015/wordml/symex" xmlns:wpg="http://schemas.microsoft.com/office/word/2010/wordprocessingGroup" xmlns:wpi="http://schemas.microsoft.com/office/word/2010/wordprocessingInk" xmlns:wne="http://schemas.microsoft.com/office/word/2006/wordml" xmlns:wps="http://schemas.microsoft.com/office/word/2010/wordprocessingShape" mc:Ignorable="w14 w15 w16se w16cid w16 w16cex wp14">
+  <w15:commentEx w15:paraId="23B31FCD" w15:done="0"/>
+  <w15:commentEx w15:paraId="0F844083" w15:done="0"/>
+  <w15:commentEx w15:paraId="5E7C6A86" w15:done="0"/>
+  <w15:commentEx w15:paraId="1AB86543" w15:done="0"/>
+  <w15:commentEx w15:paraId="29D4BD20" w15:done="0"/>
+  <w15:commentEx w15:paraId="138FB7BA" w15:done="0"/>
+  <w15:commentEx w15:paraId="11DA00E0" w15:done="0"/>
+  <w15:commentEx w15:paraId="326F181C" w15:done="0"/>
+</w15:commentsEx>
+</file>
+
+<file path=word/commentsExtensible.xml><?xml version="1.0" encoding="utf-8"?>
+<w16cex:commentsExtensible xmlns:wpc="http://schemas.microsoft.com/office/word/2010/wordprocessingCanvas" xmlns:cx="http://schemas.microsoft.com/office/drawing/2014/chartex" xmlns:cx1="http://schemas.microsoft.com/office/drawing/2015/9/8/chartex" xmlns:cx2="http://schemas.microsoft.com/office/drawing/2015/10/21/chartex" xmlns:cx3="http://schemas.microsoft.com/office/drawing/2016/5/9/chartex" xmlns:cx4="http://schemas.microsoft.com/office/drawing/2016/5/10/chartex" xmlns:cx5="http://schemas.microsoft.com/office/drawing/2016/5/11/chartex" xmlns:cx6="http://schemas.microsoft.com/office/drawing/2016/5/12/chartex" xmlns:cx7="http://schemas.microsoft.com/office/drawing/2016/5/13/chartex" xmlns:cx8="http://schemas.microsoft.com/office/drawing/2016/5/14/chartex" xmlns:mc="http://schemas.openxmlformats.org/markup-compatibility/2006" xmlns:aink="http://schemas.microsoft.com/office/drawing/2016/ink" xmlns:am3d="http://schemas.microsoft.com/office/drawing/2017/model3d" xmlns:o="urn:schemas-microsoft-com:office:office" xmlns:r="http://schemas.openxmlformats.org/officeDocument/2006/relationships" xmlns:m="http://schemas.openxmlformats.org/officeDocument/2006/math" xmlns:v="urn:schemas-microsoft-com:vml" xmlns:wp14="http://schemas.microsoft.com/office/word/2010/wordprocessingDrawing" xmlns:wp="http://schemas.openxmlformats.org/drawingml/2006/wordprocessingDrawing" xmlns:w10="urn:schemas-microsoft-com:office:word" xmlns:w="http://schemas.openxmlformats.org/wordprocessingml/2006/main" xmlns:w14="http://schemas.microsoft.com/office/word/2010/wordml" xmlns:w15="http://schemas.microsoft.com/office/word/2012/wordml" xmlns:w16cex="http://schemas.microsoft.com/office/word/2018/wordml/cex" xmlns:w16cid="http://schemas.microsoft.com/office/word/2016/wordml/cid" xmlns:w16="http://schemas.microsoft.com/office/word/2018/wordml" xmlns:w16se="http://schemas.microsoft.com/office/word/2015/wordml/symex" xmlns:wpg="http://schemas.microsoft.com/office/word/2010/wordprocessingGroup" xmlns:wpi="http://schemas.microsoft.com/office/word/2010/wordprocessingInk" xmlns:wne="http://schemas.microsoft.com/office/word/2006/wordml" xmlns:wps="http://schemas.microsoft.com/office/word/2010/wordprocessingShape" mc:Ignorable="w14 w15 w16se w16cid w16 w16cex wp14">
+  <w16cex:commentExtensible w16cex:durableId="24039EA8" w16cex:dateUtc="2021-03-23T03:54:00Z"/>
+  <w16cex:commentExtensible w16cex:durableId="24039EDB" w16cex:dateUtc="2021-03-23T03:55:00Z"/>
+  <w16cex:commentExtensible w16cex:durableId="24039F1E" w16cex:dateUtc="2021-03-23T03:56:00Z"/>
+  <w16cex:commentExtensible w16cex:durableId="2403A050" w16cex:dateUtc="2021-03-23T04:01:00Z"/>
+  <w16cex:commentExtensible w16cex:durableId="24039F67" w16cex:dateUtc="2021-03-23T03:57:00Z"/>
+  <w16cex:commentExtensible w16cex:durableId="2403A0C7" w16cex:dateUtc="2021-03-23T04:03:00Z"/>
+  <w16cex:commentExtensible w16cex:durableId="2403A124" w16cex:dateUtc="2021-03-23T04:05:00Z"/>
+  <w16cex:commentExtensible w16cex:durableId="2403A156" w16cex:dateUtc="2021-03-23T04:05:00Z"/>
+</w16cex:commentsExtensible>
+</file>
+
+<file path=word/commentsIds.xml><?xml version="1.0" encoding="utf-8"?>
+<w16cid:commentsIds xmlns:wpc="http://schemas.microsoft.com/office/word/2010/wordprocessingCanvas" xmlns:cx="http://schemas.microsoft.com/office/drawing/2014/chartex" xmlns:cx1="http://schemas.microsoft.com/office/drawing/2015/9/8/chartex" xmlns:cx2="http://schemas.microsoft.com/office/drawing/2015/10/21/chartex" xmlns:cx3="http://schemas.microsoft.com/office/drawing/2016/5/9/chartex" xmlns:cx4="http://schemas.microsoft.com/office/drawing/2016/5/10/chartex" xmlns:cx5="http://schemas.microsoft.com/office/drawing/2016/5/11/chartex" xmlns:cx6="http://schemas.microsoft.com/office/drawing/2016/5/12/chartex" xmlns:cx7="http://schemas.microsoft.com/office/drawing/2016/5/13/chartex" xmlns:cx8="http://schemas.microsoft.com/office/drawing/2016/5/14/chartex" xmlns:mc="http://schemas.openxmlformats.org/markup-compatibility/2006" xmlns:aink="http://schemas.microsoft.com/office/drawing/2016/ink" xmlns:am3d="http://schemas.microsoft.com/office/drawing/2017/model3d" xmlns:o="urn:schemas-microsoft-com:office:office" xmlns:r="http://schemas.openxmlformats.org/officeDocument/2006/relationships" xmlns:m="http://schemas.openxmlformats.org/officeDocument/2006/math" xmlns:v="urn:schemas-microsoft-com:vml" xmlns:wp14="http://schemas.microsoft.com/office/word/2010/wordprocessingDrawing" xmlns:wp="http://schemas.openxmlformats.org/drawingml/2006/wordprocessingDrawing" xmlns:w10="urn:schemas-microsoft-com:office:word" xmlns:w="http://schemas.openxmlformats.org/wordprocessingml/2006/main" xmlns:w14="http://schemas.microsoft.com/office/word/2010/wordml" xmlns:w15="http://schemas.microsoft.com/office/word/2012/wordml" xmlns:w16cex="http://schemas.microsoft.com/office/word/2018/wordml/cex" xmlns:w16cid="http://schemas.microsoft.com/office/word/2016/wordml/cid" xmlns:w16="http://schemas.microsoft.com/office/word/2018/wordml" xmlns:w16se="http://schemas.microsoft.com/office/word/2015/wordml/symex" xmlns:wpg="http://schemas.microsoft.com/office/word/2010/wordprocessingGroup" xmlns:wpi="http://schemas.microsoft.com/office/word/2010/wordprocessingInk" xmlns:wne="http://schemas.microsoft.com/office/word/2006/wordml" xmlns:wps="http://schemas.microsoft.com/office/word/2010/wordprocessingShape" mc:Ignorable="w14 w15 w16se w16cid w16 w16cex wp14">
+  <w16cid:commentId w16cid:paraId="23B31FCD" w16cid:durableId="24039EA8"/>
+  <w16cid:commentId w16cid:paraId="0F844083" w16cid:durableId="24039EDB"/>
+  <w16cid:commentId w16cid:paraId="5E7C6A86" w16cid:durableId="24039F1E"/>
+  <w16cid:commentId w16cid:paraId="1AB86543" w16cid:durableId="2403A050"/>
+  <w16cid:commentId w16cid:paraId="29D4BD20" w16cid:durableId="24039F67"/>
+  <w16cid:commentId w16cid:paraId="138FB7BA" w16cid:durableId="2403A0C7"/>
+  <w16cid:commentId w16cid:paraId="11DA00E0" w16cid:durableId="2403A124"/>
+  <w16cid:commentId w16cid:paraId="326F181C" w16cid:durableId="2403A156"/>
+</w16cid:commentsIds>
 </file>
 
 <file path=word/numbering.xml><?xml version="1.0" encoding="utf-8"?>
@@ -2278,6 +2647,14 @@
     <w:abstractNumId w:val="4"/>
   </w:num>
 </w:numbering>
+</file>
+
+<file path=word/people.xml><?xml version="1.0" encoding="utf-8"?>
+<w15:people xmlns:wpc="http://schemas.microsoft.com/office/word/2010/wordprocessingCanvas" xmlns:cx="http://schemas.microsoft.com/office/drawing/2014/chartex" xmlns:cx1="http://schemas.microsoft.com/office/drawing/2015/9/8/chartex" xmlns:cx2="http://schemas.microsoft.com/office/drawing/2015/10/21/chartex" xmlns:cx3="http://schemas.microsoft.com/office/drawing/2016/5/9/chartex" xmlns:cx4="http://schemas.microsoft.com/office/drawing/2016/5/10/chartex" xmlns:cx5="http://schemas.microsoft.com/office/drawing/2016/5/11/chartex" xmlns:cx6="http://schemas.microsoft.com/office/drawing/2016/5/12/chartex" xmlns:cx7="http://schemas.microsoft.com/office/drawing/2016/5/13/chartex" xmlns:cx8="http://schemas.microsoft.com/office/drawing/2016/5/14/chartex" xmlns:mc="http://schemas.openxmlformats.org/markup-compatibility/2006" xmlns:aink="http://schemas.microsoft.com/office/drawing/2016/ink" xmlns:am3d="http://schemas.microsoft.com/office/drawing/2017/model3d" xmlns:o="urn:schemas-microsoft-com:office:office" xmlns:r="http://schemas.openxmlformats.org/officeDocument/2006/relationships" xmlns:m="http://schemas.openxmlformats.org/officeDocument/2006/math" xmlns:v="urn:schemas-microsoft-com:vml" xmlns:wp14="http://schemas.microsoft.com/office/word/2010/wordprocessingDrawing" xmlns:wp="http://schemas.openxmlformats.org/drawingml/2006/wordprocessingDrawing" xmlns:w10="urn:schemas-microsoft-com:office:word" xmlns:w="http://schemas.openxmlformats.org/wordprocessingml/2006/main" xmlns:w14="http://schemas.microsoft.com/office/word/2010/wordml" xmlns:w15="http://schemas.microsoft.com/office/word/2012/wordml" xmlns:w16cex="http://schemas.microsoft.com/office/word/2018/wordml/cex" xmlns:w16cid="http://schemas.microsoft.com/office/word/2016/wordml/cid" xmlns:w16="http://schemas.microsoft.com/office/word/2018/wordml" xmlns:w16se="http://schemas.microsoft.com/office/word/2015/wordml/symex" xmlns:wpg="http://schemas.microsoft.com/office/word/2010/wordprocessingGroup" xmlns:wpi="http://schemas.microsoft.com/office/word/2010/wordprocessingInk" xmlns:wne="http://schemas.microsoft.com/office/word/2006/wordml" xmlns:wps="http://schemas.microsoft.com/office/word/2010/wordprocessingShape" mc:Ignorable="w14 w15 w16se w16cid w16 w16cex wp14">
+  <w15:person w15:author="Greenlee, Andrew Jordan">
+    <w15:presenceInfo w15:providerId="AD" w15:userId="S::agreen4@illinois.edu::eb2d2243-8a72-47d3-b983-0137ebbb27bb"/>
+  </w15:person>
+</w15:people>
 </file>
 
 <file path=word/styles.xml><?xml version="1.0" encoding="utf-8"?>
@@ -2717,6 +3094,74 @@
       <w:contextualSpacing/>
     </w:pPr>
   </w:style>
+  <w:style w:type="character" w:styleId="CommentReference">
+    <w:name w:val="annotation reference"/>
+    <w:basedOn w:val="DefaultParagraphFont"/>
+    <w:uiPriority w:val="99"/>
+    <w:semiHidden/>
+    <w:unhideWhenUsed/>
+    <w:rsid w:val="00645B6C"/>
+    <w:rPr>
+      <w:sz w:val="16"/>
+      <w:szCs w:val="16"/>
+    </w:rPr>
+  </w:style>
+  <w:style w:type="paragraph" w:styleId="CommentText">
+    <w:name w:val="annotation text"/>
+    <w:basedOn w:val="Normal"/>
+    <w:link w:val="CommentTextChar"/>
+    <w:uiPriority w:val="99"/>
+    <w:semiHidden/>
+    <w:unhideWhenUsed/>
+    <w:rsid w:val="00645B6C"/>
+    <w:pPr>
+      <w:spacing w:line="240" w:lineRule="auto"/>
+    </w:pPr>
+    <w:rPr>
+      <w:sz w:val="20"/>
+      <w:szCs w:val="20"/>
+    </w:rPr>
+  </w:style>
+  <w:style w:type="character" w:customStyle="1" w:styleId="CommentTextChar">
+    <w:name w:val="Comment Text Char"/>
+    <w:basedOn w:val="DefaultParagraphFont"/>
+    <w:link w:val="CommentText"/>
+    <w:uiPriority w:val="99"/>
+    <w:semiHidden/>
+    <w:rsid w:val="00645B6C"/>
+    <w:rPr>
+      <w:sz w:val="20"/>
+      <w:szCs w:val="20"/>
+    </w:rPr>
+  </w:style>
+  <w:style w:type="paragraph" w:styleId="CommentSubject">
+    <w:name w:val="annotation subject"/>
+    <w:basedOn w:val="CommentText"/>
+    <w:next w:val="CommentText"/>
+    <w:link w:val="CommentSubjectChar"/>
+    <w:uiPriority w:val="99"/>
+    <w:semiHidden/>
+    <w:unhideWhenUsed/>
+    <w:rsid w:val="00645B6C"/>
+    <w:rPr>
+      <w:b/>
+      <w:bCs/>
+    </w:rPr>
+  </w:style>
+  <w:style w:type="character" w:customStyle="1" w:styleId="CommentSubjectChar">
+    <w:name w:val="Comment Subject Char"/>
+    <w:basedOn w:val="CommentTextChar"/>
+    <w:link w:val="CommentSubject"/>
+    <w:uiPriority w:val="99"/>
+    <w:semiHidden/>
+    <w:rsid w:val="00645B6C"/>
+    <w:rPr>
+      <w:b/>
+      <w:bCs/>
+      <w:sz w:val="20"/>
+      <w:szCs w:val="20"/>
+    </w:rPr>
+  </w:style>
 </w:styles>
 </file>
 
@@ -3016,21 +3461,6 @@
 </file>
 
 <file path=customXml/item1.xml><?xml version="1.0" encoding="utf-8"?>
-<p:properties xmlns:p="http://schemas.microsoft.com/office/2006/metadata/properties" xmlns:xsi="http://www.w3.org/2001/XMLSchema-instance" xmlns:pc="http://schemas.microsoft.com/office/infopath/2007/PartnerControls">
-  <documentManagement/>
-</p:properties>
-</file>
-
-<file path=customXml/item2.xml><?xml version="1.0" encoding="utf-8"?>
-<?mso-contentType ?>
-<FormTemplates xmlns="http://schemas.microsoft.com/sharepoint/v3/contenttype/forms">
-  <Display>DocumentLibraryForm</Display>
-  <Edit>DocumentLibraryForm</Edit>
-  <New>DocumentLibraryForm</New>
-</FormTemplates>
-</file>
-
-<file path=customXml/item3.xml><?xml version="1.0" encoding="utf-8"?>
 <ct:contentTypeSchema xmlns:ct="http://schemas.microsoft.com/office/2006/metadata/contentType" xmlns:ma="http://schemas.microsoft.com/office/2006/metadata/properties/metaAttributes" ct:_="" ma:_="" ma:contentTypeName="Document" ma:contentTypeID="0x010100FCAF52D4A88A6942BEBDF65DEC4929B3" ma:contentTypeVersion="4" ma:contentTypeDescription="Create a new document." ma:contentTypeScope="" ma:versionID="1575ee72c24ca915e48478a42d96b040">
   <xsd:schema xmlns:xsd="http://www.w3.org/2001/XMLSchema" xmlns:xs="http://www.w3.org/2001/XMLSchema" xmlns:p="http://schemas.microsoft.com/office/2006/metadata/properties" xmlns:ns3="8ead96ed-329b-4b12-a570-a537bc8b306b" targetNamespace="http://schemas.microsoft.com/office/2006/metadata/properties" ma:root="true" ma:fieldsID="243b845fd6f4505cef0a916a295d39b8" ns3:_="">
     <xsd:import namespace="8ead96ed-329b-4b12-a570-a537bc8b306b"/>
@@ -3176,24 +3606,22 @@
 </ct:contentTypeSchema>
 </file>
 
-<file path=customXml/itemProps1.xml><?xml version="1.0" encoding="utf-8"?>
-<ds:datastoreItem xmlns:ds="http://schemas.openxmlformats.org/officeDocument/2006/customXml" ds:itemID="{9DFF1B37-B92F-4B23-A376-86487FD19C12}">
-  <ds:schemaRefs>
-    <ds:schemaRef ds:uri="http://schemas.microsoft.com/office/2006/metadata/properties"/>
-    <ds:schemaRef ds:uri="http://schemas.microsoft.com/office/infopath/2007/PartnerControls"/>
-  </ds:schemaRefs>
-</ds:datastoreItem>
+<file path=customXml/item2.xml><?xml version="1.0" encoding="utf-8"?>
+<?mso-contentType ?>
+<FormTemplates xmlns="http://schemas.microsoft.com/sharepoint/v3/contenttype/forms">
+  <Display>DocumentLibraryForm</Display>
+  <Edit>DocumentLibraryForm</Edit>
+  <New>DocumentLibraryForm</New>
+</FormTemplates>
 </file>
 
-<file path=customXml/itemProps2.xml><?xml version="1.0" encoding="utf-8"?>
-<ds:datastoreItem xmlns:ds="http://schemas.openxmlformats.org/officeDocument/2006/customXml" ds:itemID="{2FE8B30F-A2FA-4E79-91AC-40B6101F9749}">
-  <ds:schemaRefs>
-    <ds:schemaRef ds:uri="http://schemas.microsoft.com/sharepoint/v3/contenttype/forms"/>
-  </ds:schemaRefs>
-</ds:datastoreItem>
+<file path=customXml/item3.xml><?xml version="1.0" encoding="utf-8"?>
+<p:properties xmlns:p="http://schemas.microsoft.com/office/2006/metadata/properties" xmlns:xsi="http://www.w3.org/2001/XMLSchema-instance" xmlns:pc="http://schemas.microsoft.com/office/infopath/2007/PartnerControls">
+  <documentManagement/>
+</p:properties>
 </file>
 
-<file path=customXml/itemProps3.xml><?xml version="1.0" encoding="utf-8"?>
+<file path=customXml/itemProps1.xml><?xml version="1.0" encoding="utf-8"?>
 <ds:datastoreItem xmlns:ds="http://schemas.openxmlformats.org/officeDocument/2006/customXml" ds:itemID="{9FEA01FD-771F-48B1-BA9A-CF09BCC830D9}">
   <ds:schemaRefs>
     <ds:schemaRef ds:uri="http://schemas.microsoft.com/office/2006/metadata/contentType"/>
@@ -3209,4 +3637,21 @@
     <ds:schemaRef ds:uri="http://schemas.microsoft.com/internal/obd"/>
   </ds:schemaRefs>
 </ds:datastoreItem>
+</file>
+
+<file path=customXml/itemProps2.xml><?xml version="1.0" encoding="utf-8"?>
+<ds:datastoreItem xmlns:ds="http://schemas.openxmlformats.org/officeDocument/2006/customXml" ds:itemID="{2FE8B30F-A2FA-4E79-91AC-40B6101F9749}">
+  <ds:schemaRefs>
+    <ds:schemaRef ds:uri="http://schemas.microsoft.com/sharepoint/v3/contenttype/forms"/>
+  </ds:schemaRefs>
+</ds:datastoreItem>
+</file>
+
+<file path=customXml/itemProps3.xml><?xml version="1.0" encoding="utf-8"?>
+<ds:datastoreItem xmlns:ds="http://schemas.openxmlformats.org/officeDocument/2006/customXml" ds:itemID="{9DFF1B37-B92F-4B23-A376-86487FD19C12}">
+  <ds:schemaRefs>
+    <ds:schemaRef ds:uri="http://schemas.microsoft.com/office/2006/metadata/properties"/>
+    <ds:schemaRef ds:uri="http://schemas.microsoft.com/office/infopath/2007/PartnerControls"/>
+  </ds:schemaRefs>
+</ds:datastoreItem>
 </file>
</xml_diff>